<commit_message>
Sprint 4 files are added
</commit_message>
<xml_diff>
--- a/Sprint_4/sprint4_meeting1_notes.docx
+++ b/Sprint_4/sprint4_meeting1_notes.docx
@@ -5,38 +5,60 @@
     <w:p>
       <w:pPr>
         <w:pStyle w:val="Heading2"/>
-        <w:rPr/>
-      </w:pPr>
-      <w:bookmarkStart w:colFirst="0" w:colLast="0" w:name="_twiotih51ptd" w:id="0"/>
+        <w:keepNext w:val="1"/>
+        <w:keepLines w:val="1"/>
+        <w:pageBreakBefore w:val="0"/>
+        <w:widowControl w:val="1"/>
+        <w:pBdr>
+          <w:top w:space="0" w:sz="0" w:val="nil"/>
+          <w:left w:space="0" w:sz="0" w:val="nil"/>
+          <w:bottom w:space="0" w:sz="0" w:val="nil"/>
+          <w:right w:space="0" w:sz="0" w:val="nil"/>
+          <w:between w:space="0" w:sz="0" w:val="nil"/>
+        </w:pBdr>
+        <w:shd w:fill="auto" w:val="clear"/>
+        <w:spacing w:after="120" w:before="360" w:line="276" w:lineRule="auto"/>
+        <w:ind w:left="0" w:right="0" w:firstLine="0"/>
+        <w:jc w:val="left"/>
+        <w:rPr>
+          <w:sz w:val="34"/>
+          <w:szCs w:val="34"/>
+        </w:rPr>
+      </w:pPr>
+      <w:bookmarkStart w:colFirst="0" w:colLast="0" w:name="_dxt8sjxoexw5" w:id="0"/>
       <w:bookmarkEnd w:id="0"/>
       <w:r>
         <w:rPr>
-          <w:rtl w:val="0"/>
-        </w:rPr>
-        <w:t xml:space="preserve">Oct 22, 2025</w:t>
-      </w:r>
-      <w:r>
-        <w:rPr>
-          <w:rtl w:val="0"/>
-        </w:rPr>
-        <w:t xml:space="preserve"> | </w:t>
-      </w:r>
-      <w:r>
-        <w:rPr>
-          <w:rtl w:val="0"/>
-        </w:rPr>
-        <w:t xml:space="preserve">Project Scope Clarification</w:t>
-      </w:r>
-      <w:r>
-        <w:rPr>
-          <w:rtl w:val="0"/>
-        </w:rPr>
+          <w:sz w:val="34"/>
+          <w:szCs w:val="34"/>
+          <w:rtl w:val="0"/>
+        </w:rPr>
+        <w:t xml:space="preserve">Nov 21, 2025</w:t>
+      </w:r>
+      <w:r>
+        <w:rPr>
+          <w:sz w:val="34"/>
+          <w:szCs w:val="34"/>
+          <w:rtl w:val="0"/>
+        </w:rPr>
+        <w:t xml:space="preserve"> | Sprint </w:t>
+      </w:r>
+      <w:r>
+        <w:rPr>
+          <w:sz w:val="34"/>
+          <w:szCs w:val="34"/>
+          <w:rtl w:val="0"/>
+        </w:rPr>
+        <w:t xml:space="preserve">Planning</w:t>
       </w:r>
     </w:p>
     <w:p>
       <w:pPr>
         <w:spacing w:line="360" w:lineRule="auto"/>
-        <w:rPr/>
+        <w:rPr>
+          <w:sz w:val="24"/>
+          <w:szCs w:val="24"/>
+        </w:rPr>
       </w:pPr>
       <w:r>
         <w:rPr>
@@ -47,10 +69,15 @@
     <w:p>
       <w:pPr>
         <w:spacing w:line="360" w:lineRule="auto"/>
-        <w:rPr/>
-      </w:pPr>
-      <w:r>
-        <w:rPr>
+        <w:rPr>
+          <w:sz w:val="24"/>
+          <w:szCs w:val="24"/>
+        </w:rPr>
+      </w:pPr>
+      <w:r>
+        <w:rPr>
+          <w:sz w:val="24"/>
+          <w:szCs w:val="24"/>
           <w:rtl w:val="0"/>
         </w:rPr>
         <w:t xml:space="preserve">Attendees: </w:t>
@@ -64,7 +91,7 @@
         <w:widowControl w:val="1"/>
         <w:numPr>
           <w:ilvl w:val="0"/>
-          <w:numId w:val="1"/>
+          <w:numId w:val="2"/>
         </w:numPr>
         <w:pBdr>
           <w:top w:space="0" w:sz="0" w:val="nil"/>
@@ -79,16 +106,15 @@
         <w:jc w:val="left"/>
         <w:rPr>
           <w:color w:val="000000"/>
-          <w:sz w:val="22"/>
-          <w:szCs w:val="22"/>
-          <w:u w:val="none"/>
+          <w:sz w:val="24"/>
+          <w:szCs w:val="24"/>
         </w:rPr>
       </w:pPr>
       <w:r>
         <w:rPr>
           <w:color w:val="000000"/>
-          <w:sz w:val="22"/>
-          <w:szCs w:val="22"/>
+          <w:sz w:val="24"/>
+          <w:szCs w:val="24"/>
           <w:rtl w:val="0"/>
         </w:rPr>
         <w:t xml:space="preserve">Ebrar Sude Doğan</w:t>
@@ -107,7 +133,7 @@
         <w:widowControl w:val="1"/>
         <w:numPr>
           <w:ilvl w:val="0"/>
-          <w:numId w:val="1"/>
+          <w:numId w:val="2"/>
         </w:numPr>
         <w:pBdr>
           <w:top w:space="0" w:sz="0" w:val="nil"/>
@@ -122,16 +148,15 @@
         <w:jc w:val="left"/>
         <w:rPr>
           <w:color w:val="000000"/>
-          <w:sz w:val="22"/>
-          <w:szCs w:val="22"/>
-          <w:u w:val="none"/>
+          <w:sz w:val="24"/>
+          <w:szCs w:val="24"/>
         </w:rPr>
       </w:pPr>
       <w:r>
         <w:rPr>
           <w:color w:val="000000"/>
-          <w:sz w:val="22"/>
-          <w:szCs w:val="22"/>
+          <w:sz w:val="24"/>
+          <w:szCs w:val="24"/>
           <w:rtl w:val="0"/>
         </w:rPr>
         <w:t xml:space="preserve">Erdem Baran</w:t>
@@ -150,7 +175,7 @@
         <w:widowControl w:val="1"/>
         <w:numPr>
           <w:ilvl w:val="0"/>
-          <w:numId w:val="1"/>
+          <w:numId w:val="2"/>
         </w:numPr>
         <w:pBdr>
           <w:top w:space="0" w:sz="0" w:val="nil"/>
@@ -165,16 +190,15 @@
         <w:jc w:val="left"/>
         <w:rPr>
           <w:color w:val="000000"/>
-          <w:sz w:val="22"/>
-          <w:szCs w:val="22"/>
-          <w:u w:val="none"/>
+          <w:sz w:val="24"/>
+          <w:szCs w:val="24"/>
         </w:rPr>
       </w:pPr>
       <w:r>
         <w:rPr>
           <w:color w:val="000000"/>
-          <w:sz w:val="22"/>
-          <w:szCs w:val="22"/>
+          <w:sz w:val="24"/>
+          <w:szCs w:val="24"/>
           <w:rtl w:val="0"/>
         </w:rPr>
         <w:t xml:space="preserve">Kayrahan Toprak Tosun</w:t>
@@ -188,7 +212,7 @@
         <w:widowControl w:val="1"/>
         <w:numPr>
           <w:ilvl w:val="0"/>
-          <w:numId w:val="1"/>
+          <w:numId w:val="2"/>
         </w:numPr>
         <w:pBdr>
           <w:top w:space="0" w:sz="0" w:val="nil"/>
@@ -203,16 +227,15 @@
         <w:jc w:val="left"/>
         <w:rPr>
           <w:color w:val="000000"/>
-          <w:sz w:val="22"/>
-          <w:szCs w:val="22"/>
-          <w:u w:val="none"/>
+          <w:sz w:val="24"/>
+          <w:szCs w:val="24"/>
         </w:rPr>
       </w:pPr>
       <w:r>
         <w:rPr>
           <w:color w:val="000000"/>
-          <w:sz w:val="22"/>
-          <w:szCs w:val="22"/>
+          <w:sz w:val="24"/>
+          <w:szCs w:val="24"/>
           <w:rtl w:val="0"/>
         </w:rPr>
         <w:t xml:space="preserve">Tuna Kodal</w:t>
@@ -235,7 +258,10 @@
         <w:spacing w:after="0" w:before="0" w:line="360" w:lineRule="auto"/>
         <w:ind w:left="720" w:right="0" w:firstLine="0"/>
         <w:jc w:val="left"/>
-        <w:rPr/>
+        <w:rPr>
+          <w:sz w:val="24"/>
+          <w:szCs w:val="24"/>
+        </w:rPr>
       </w:pPr>
       <w:r>
         <w:rPr>
@@ -260,7 +286,10 @@
         <w:spacing w:after="0" w:before="0" w:line="360" w:lineRule="auto"/>
         <w:ind w:left="720" w:right="0" w:firstLine="0"/>
         <w:jc w:val="left"/>
-        <w:rPr/>
+        <w:rPr>
+          <w:sz w:val="24"/>
+          <w:szCs w:val="24"/>
+        </w:rPr>
       </w:pPr>
       <w:r>
         <w:rPr>
@@ -271,10 +300,15 @@
     <w:p>
       <w:pPr>
         <w:spacing w:line="360" w:lineRule="auto"/>
-        <w:rPr/>
-      </w:pPr>
-      <w:r>
-        <w:rPr>
+        <w:rPr>
+          <w:sz w:val="24"/>
+          <w:szCs w:val="24"/>
+        </w:rPr>
+      </w:pPr>
+      <w:r>
+        <w:rPr>
+          <w:sz w:val="24"/>
+          <w:szCs w:val="24"/>
           <w:rtl w:val="0"/>
         </w:rPr>
         <w:t xml:space="preserve">Notes:</w:t>
@@ -282,196 +316,112 @@
     </w:p>
     <w:p>
       <w:pPr>
-        <w:spacing w:before="240" w:line="360" w:lineRule="auto"/>
-        <w:ind w:left="360"/>
-        <w:rPr/>
-      </w:pPr>
-      <w:r>
-        <w:rPr>
-          <w:rtl w:val="0"/>
-        </w:rPr>
-        <w:t xml:space="preserve">●</w:t>
-      </w:r>
-      <w:r>
-        <w:rPr>
-          <w:rFonts w:ascii="Times New Roman" w:cs="Times New Roman" w:eastAsia="Times New Roman" w:hAnsi="Times New Roman"/>
-          <w:sz w:val="14"/>
-          <w:szCs w:val="14"/>
-          <w:rtl w:val="0"/>
-        </w:rPr>
-        <w:t xml:space="preserve">      </w:t>
-      </w:r>
-      <w:r>
-        <w:rPr>
-          <w:rtl w:val="0"/>
-        </w:rPr>
-        <w:t xml:space="preserve">The team discussed which features and functionalities should be included or excluded in the project scope.</w:t>
-      </w:r>
-    </w:p>
-    <w:p>
-      <w:pPr>
-        <w:spacing w:line="360" w:lineRule="auto"/>
-        <w:ind w:left="360"/>
-        <w:rPr/>
-      </w:pPr>
-      <w:r>
-        <w:rPr>
-          <w:rtl w:val="0"/>
-        </w:rPr>
-        <w:t xml:space="preserve">●</w:t>
-      </w:r>
-      <w:r>
-        <w:rPr>
-          <w:rFonts w:ascii="Times New Roman" w:cs="Times New Roman" w:eastAsia="Times New Roman" w:hAnsi="Times New Roman"/>
-          <w:sz w:val="14"/>
-          <w:szCs w:val="14"/>
-          <w:rtl w:val="0"/>
-        </w:rPr>
-        <w:t xml:space="preserve">      </w:t>
-      </w:r>
-      <w:r>
-        <w:rPr>
-          <w:rtl w:val="0"/>
-        </w:rPr>
-        <w:t xml:space="preserve">4 user story outlines are decided.</w:t>
-      </w:r>
-    </w:p>
-    <w:p>
-      <w:pPr>
-        <w:spacing w:line="360" w:lineRule="auto"/>
-        <w:ind w:left="360"/>
-        <w:rPr/>
-      </w:pPr>
-      <w:r>
-        <w:rPr>
-          <w:rtl w:val="0"/>
-        </w:rPr>
-        <w:t xml:space="preserve">●</w:t>
-      </w:r>
-      <w:r>
-        <w:rPr>
-          <w:rFonts w:ascii="Times New Roman" w:cs="Times New Roman" w:eastAsia="Times New Roman" w:hAnsi="Times New Roman"/>
-          <w:sz w:val="14"/>
-          <w:szCs w:val="14"/>
-          <w:rtl w:val="0"/>
-        </w:rPr>
-        <w:t xml:space="preserve">      </w:t>
-      </w:r>
-      <w:r>
-        <w:rPr>
-          <w:rtl w:val="0"/>
-        </w:rPr>
-        <w:t xml:space="preserve">Final decisions on the system boundaries and main objectives were made.</w:t>
-      </w:r>
-    </w:p>
-    <w:p>
-      <w:pPr>
-        <w:spacing w:line="360" w:lineRule="auto"/>
-        <w:ind w:left="360"/>
-        <w:rPr/>
-      </w:pPr>
-      <w:r>
-        <w:rPr>
-          <w:rtl w:val="0"/>
-        </w:rPr>
-        <w:t xml:space="preserve">●</w:t>
-      </w:r>
-      <w:r>
-        <w:rPr>
-          <w:rFonts w:ascii="Times New Roman" w:cs="Times New Roman" w:eastAsia="Times New Roman" w:hAnsi="Times New Roman"/>
-          <w:sz w:val="14"/>
-          <w:szCs w:val="14"/>
-          <w:rtl w:val="0"/>
-        </w:rPr>
-        <w:t xml:space="preserve">      </w:t>
-      </w:r>
-      <w:r>
-        <w:rPr>
-          <w:rtl w:val="0"/>
-        </w:rPr>
-        <w:t xml:space="preserve">Previously defined requirements were reviewed and confirmed.</w:t>
-      </w:r>
-    </w:p>
-    <w:p>
-      <w:pPr>
-        <w:spacing w:after="240" w:line="360" w:lineRule="auto"/>
-        <w:ind w:left="360"/>
-        <w:rPr/>
-      </w:pPr>
-      <w:r>
-        <w:rPr>
-          <w:rtl w:val="0"/>
-        </w:rPr>
-        <w:t xml:space="preserve">●</w:t>
-      </w:r>
-      <w:r>
-        <w:rPr>
-          <w:rFonts w:ascii="Times New Roman" w:cs="Times New Roman" w:eastAsia="Times New Roman" w:hAnsi="Times New Roman"/>
-          <w:sz w:val="14"/>
-          <w:szCs w:val="14"/>
-          <w:rtl w:val="0"/>
-        </w:rPr>
-        <w:t xml:space="preserve">      </w:t>
-      </w:r>
-      <w:r>
-        <w:rPr>
-          <w:rtl w:val="0"/>
-        </w:rPr>
-        <w:t xml:space="preserve">The meeting ensured that all members shared the same understanding of the project direction.</w:t>
-      </w:r>
-    </w:p>
-    <w:p>
-      <w:pPr>
-        <w:spacing w:after="240" w:before="240" w:line="360" w:lineRule="auto"/>
-        <w:ind w:left="0" w:firstLine="0"/>
-        <w:rPr/>
-      </w:pPr>
-      <w:r>
-        <w:rPr>
-          <w:rtl w:val="0"/>
-        </w:rPr>
-      </w:r>
-    </w:p>
-    <w:p>
-      <w:pPr>
-        <w:ind w:left="720" w:firstLine="0"/>
-        <w:rPr/>
-      </w:pPr>
-      <w:r>
-        <w:rPr>
-          <w:rtl w:val="0"/>
-        </w:rPr>
-      </w:r>
-    </w:p>
-    <w:p>
-      <w:pPr>
-        <w:rPr/>
-      </w:pPr>
-      <w:r>
-        <w:rPr>
-          <w:rtl w:val="0"/>
-        </w:rPr>
-      </w:r>
-    </w:p>
-    <w:p>
-      <w:pPr>
-        <w:rPr/>
-      </w:pPr>
-      <w:r>
-        <w:rPr>
-          <w:rtl w:val="0"/>
-        </w:rPr>
-      </w:r>
-    </w:p>
-    <w:p>
-      <w:pPr>
-        <w:jc w:val="both"/>
-        <w:rPr/>
-      </w:pPr>
-      <w:r>
-        <w:rPr>
-          <w:rtl w:val="0"/>
-        </w:rPr>
+        <w:numPr>
+          <w:ilvl w:val="0"/>
+          <w:numId w:val="1"/>
+        </w:numPr>
+        <w:spacing w:after="0" w:afterAutospacing="0" w:before="240" w:line="360" w:lineRule="auto"/>
+        <w:ind w:left="720" w:hanging="360"/>
+        <w:rPr>
+          <w:sz w:val="24"/>
+          <w:szCs w:val="24"/>
+        </w:rPr>
+      </w:pPr>
+      <w:r>
+        <w:rPr>
+          <w:sz w:val="24"/>
+          <w:szCs w:val="24"/>
+          <w:rtl w:val="0"/>
+        </w:rPr>
+        <w:t xml:space="preserve">Sprint scope and priorities were reviewed, focusing on testing and behavioral diagrams.</w:t>
+      </w:r>
+    </w:p>
+    <w:p>
+      <w:pPr>
+        <w:numPr>
+          <w:ilvl w:val="0"/>
+          <w:numId w:val="1"/>
+        </w:numPr>
+        <w:spacing w:after="0" w:afterAutospacing="0" w:before="0" w:beforeAutospacing="0" w:line="360" w:lineRule="auto"/>
+        <w:ind w:left="720" w:hanging="360"/>
+        <w:rPr>
+          <w:sz w:val="24"/>
+          <w:szCs w:val="24"/>
+        </w:rPr>
+      </w:pPr>
+      <w:r>
+        <w:rPr>
+          <w:sz w:val="24"/>
+          <w:szCs w:val="24"/>
+          <w:rtl w:val="0"/>
+        </w:rPr>
+        <w:t xml:space="preserve">Tasks were distributed based on prior sprint responsibilities to maintain consistency.</w:t>
+      </w:r>
+    </w:p>
+    <w:p>
+      <w:pPr>
+        <w:numPr>
+          <w:ilvl w:val="0"/>
+          <w:numId w:val="1"/>
+        </w:numPr>
+        <w:spacing w:after="0" w:afterAutospacing="0" w:before="0" w:beforeAutospacing="0" w:line="360" w:lineRule="auto"/>
+        <w:ind w:left="720" w:hanging="360"/>
+        <w:rPr>
+          <w:sz w:val="24"/>
+          <w:szCs w:val="24"/>
+        </w:rPr>
+      </w:pPr>
+      <w:r>
+        <w:rPr>
+          <w:sz w:val="24"/>
+          <w:szCs w:val="24"/>
+          <w:rtl w:val="0"/>
+        </w:rPr>
+        <w:t xml:space="preserve">Deliverables such as Sequence, State Machine, and Deployment Diagrams were assigned.</w:t>
+      </w:r>
+    </w:p>
+    <w:p>
+      <w:pPr>
+        <w:numPr>
+          <w:ilvl w:val="0"/>
+          <w:numId w:val="1"/>
+        </w:numPr>
+        <w:spacing w:after="0" w:afterAutospacing="0" w:before="0" w:beforeAutospacing="0" w:line="360" w:lineRule="auto"/>
+        <w:ind w:left="720" w:hanging="360"/>
+        <w:rPr>
+          <w:sz w:val="24"/>
+          <w:szCs w:val="24"/>
+        </w:rPr>
+      </w:pPr>
+      <w:r>
+        <w:rPr>
+          <w:sz w:val="24"/>
+          <w:szCs w:val="24"/>
+          <w:rtl w:val="0"/>
+        </w:rPr>
+        <w:t xml:space="preserve">Team aligned on the expected structure of the Test Document (STP v1).</w:t>
+      </w:r>
+    </w:p>
+    <w:p>
+      <w:pPr>
+        <w:numPr>
+          <w:ilvl w:val="0"/>
+          <w:numId w:val="1"/>
+        </w:numPr>
+        <w:spacing w:after="240" w:before="0" w:beforeAutospacing="0" w:line="360" w:lineRule="auto"/>
+        <w:ind w:left="720" w:hanging="360"/>
+        <w:rPr>
+          <w:sz w:val="24"/>
+          <w:szCs w:val="24"/>
+        </w:rPr>
+      </w:pPr>
+      <w:r>
+        <w:rPr>
+          <w:sz w:val="24"/>
+          <w:szCs w:val="24"/>
+          <w:rtl w:val="0"/>
+        </w:rPr>
+        <w:t xml:space="preserve">Timeline and workload expectations were clarified.</w:t>
       </w:r>
     </w:p>
     <w:sectPr>
@@ -595,8 +545,121 @@
       </w:rPr>
     </w:lvl>
   </w:abstractNum>
+  <w:abstractNum w:abstractNumId="2">
+    <w:lvl w:ilvl="0">
+      <w:start w:val="1"/>
+      <w:numFmt w:val="bullet"/>
+      <w:lvlText w:val="●"/>
+      <w:lvlJc w:val="left"/>
+      <w:pPr>
+        <w:ind w:left="720" w:hanging="360"/>
+      </w:pPr>
+      <w:rPr>
+        <w:u w:val="none"/>
+      </w:rPr>
+    </w:lvl>
+    <w:lvl w:ilvl="1">
+      <w:start w:val="1"/>
+      <w:numFmt w:val="bullet"/>
+      <w:lvlText w:val="○"/>
+      <w:lvlJc w:val="left"/>
+      <w:pPr>
+        <w:ind w:left="1440" w:hanging="360"/>
+      </w:pPr>
+      <w:rPr>
+        <w:u w:val="none"/>
+      </w:rPr>
+    </w:lvl>
+    <w:lvl w:ilvl="2">
+      <w:start w:val="1"/>
+      <w:numFmt w:val="bullet"/>
+      <w:lvlText w:val="■"/>
+      <w:lvlJc w:val="left"/>
+      <w:pPr>
+        <w:ind w:left="2160" w:hanging="360"/>
+      </w:pPr>
+      <w:rPr>
+        <w:u w:val="none"/>
+      </w:rPr>
+    </w:lvl>
+    <w:lvl w:ilvl="3">
+      <w:start w:val="1"/>
+      <w:numFmt w:val="bullet"/>
+      <w:lvlText w:val="●"/>
+      <w:lvlJc w:val="left"/>
+      <w:pPr>
+        <w:ind w:left="2880" w:hanging="360"/>
+      </w:pPr>
+      <w:rPr>
+        <w:u w:val="none"/>
+      </w:rPr>
+    </w:lvl>
+    <w:lvl w:ilvl="4">
+      <w:start w:val="1"/>
+      <w:numFmt w:val="bullet"/>
+      <w:lvlText w:val="○"/>
+      <w:lvlJc w:val="left"/>
+      <w:pPr>
+        <w:ind w:left="3600" w:hanging="360"/>
+      </w:pPr>
+      <w:rPr>
+        <w:u w:val="none"/>
+      </w:rPr>
+    </w:lvl>
+    <w:lvl w:ilvl="5">
+      <w:start w:val="1"/>
+      <w:numFmt w:val="bullet"/>
+      <w:lvlText w:val="■"/>
+      <w:lvlJc w:val="left"/>
+      <w:pPr>
+        <w:ind w:left="4320" w:hanging="360"/>
+      </w:pPr>
+      <w:rPr>
+        <w:u w:val="none"/>
+      </w:rPr>
+    </w:lvl>
+    <w:lvl w:ilvl="6">
+      <w:start w:val="1"/>
+      <w:numFmt w:val="bullet"/>
+      <w:lvlText w:val="●"/>
+      <w:lvlJc w:val="left"/>
+      <w:pPr>
+        <w:ind w:left="5040" w:hanging="360"/>
+      </w:pPr>
+      <w:rPr>
+        <w:u w:val="none"/>
+      </w:rPr>
+    </w:lvl>
+    <w:lvl w:ilvl="7">
+      <w:start w:val="1"/>
+      <w:numFmt w:val="bullet"/>
+      <w:lvlText w:val="○"/>
+      <w:lvlJc w:val="left"/>
+      <w:pPr>
+        <w:ind w:left="5760" w:hanging="360"/>
+      </w:pPr>
+      <w:rPr>
+        <w:u w:val="none"/>
+      </w:rPr>
+    </w:lvl>
+    <w:lvl w:ilvl="8">
+      <w:start w:val="1"/>
+      <w:numFmt w:val="bullet"/>
+      <w:lvlText w:val="■"/>
+      <w:lvlJc w:val="left"/>
+      <w:pPr>
+        <w:ind w:left="6480" w:hanging="360"/>
+      </w:pPr>
+      <w:rPr>
+        <w:u w:val="none"/>
+      </w:rPr>
+    </w:lvl>
+  </w:abstractNum>
   <w:num w:numId="1">
     <w:abstractNumId w:val="1"/>
+  </w:num>
+  <w:num w:numId="2">
+    <w:abstractNumId w:val="2"/>
   </w:num>
 </w:numbering>
 </file>

</xml_diff>